<commit_message>
fixed one word in a meeting brief
</commit_message>
<xml_diff>
--- a/Progress Documentation/Meeting Summaries/12.04-16.04 Meeting Briefs.docx
+++ b/Progress Documentation/Meeting Summaries/12.04-16.04 Meeting Briefs.docx
@@ -266,7 +266,19 @@
         <w:rPr>
           <w:lang w:val="en-GB"/>
         </w:rPr>
-        <w:t>: Everyone Present</w:t>
+        <w:t xml:space="preserve">: Everyone </w:t>
+      </w:r>
+      <w:r>
+        <w:rPr>
+          <w:lang w:val="en-GB"/>
+        </w:rPr>
+        <w:t>p</w:t>
+      </w:r>
+      <w:r>
+        <w:rPr>
+          <w:lang w:val="en-GB"/>
+        </w:rPr>
+        <w:t>resent</w:t>
       </w:r>
     </w:p>
     <w:p>
@@ -333,7 +345,7 @@
         <v:path o:extrusionok="f" gradientshapeok="t" o:connecttype="rect"/>
         <o:lock v:ext="edit" aspectratio="t"/>
       </v:shapetype>
-      <v:shape id="_x0000_i1072" type="#_x0000_t75" style="width:7.6pt;height:7.6pt" o:bullet="t">
+      <v:shape id="_x0000_i1080" type="#_x0000_t75" style="width:7.6pt;height:7.6pt" o:bullet="t">
         <v:imagedata r:id="rId1" o:title="mso88C3"/>
       </v:shape>
     </w:pict>

</xml_diff>